<commit_message>
try connecting to github
</commit_message>
<xml_diff>
--- a/Hello.docx
+++ b/Hello.docx
@@ -13,31 +13,37 @@
         <w:t xml:space="preserve">This is a test. </w:t>
       </w:r>
     </w:p>
+    <w:p/>
     <w:p>
-      <w:bookmarkStart w:id="0" w:name="_GoBack"/>
-      <w:bookmarkEnd w:id="0"/>
-    </w:p>
-    <w:p>
       <w:r>
         <w:t>I’m very happy to see you all!</w:t>
       </w:r>
       <w:r>
         <w:t xml:space="preserve"> </w:t>
       </w:r>
-      <w:proofErr w:type="spellStart"/>
       <w:r>
         <w:t>H</w:t>
       </w:r>
       <w:r>
         <w:t>uanghai</w:t>
       </w:r>
-      <w:proofErr w:type="spellEnd"/>
     </w:p>
     <w:p/>
     <w:p>
       <w:r>
         <w:t>Random test</w:t>
       </w:r>
+    </w:p>
+    <w:p/>
+    <w:p>
+      <w:r>
+        <w:t>Testing connecting to github</w:t>
+      </w:r>
+      <w:r>
+        <w:t xml:space="preserve"> in San Francisco</w:t>
+      </w:r>
+      <w:bookmarkStart w:id="0" w:name="_GoBack"/>
+      <w:bookmarkEnd w:id="0"/>
     </w:p>
     <w:sectPr>
       <w:pgSz w:w="12240" w:h="15840"/>
@@ -785,7 +791,7 @@
 </file>
 
 <file path=customXml/itemProps1.xml><?xml version="1.0" encoding="utf-8"?>
-<ds:datastoreItem xmlns:ds="http://schemas.openxmlformats.org/officeDocument/2006/customXml" ds:itemID="{A5530CFC-D7BC-483F-B9F5-AE7302237AAF}">
+<ds:datastoreItem xmlns:ds="http://schemas.openxmlformats.org/officeDocument/2006/customXml" ds:itemID="{8C1C5FE5-2E9E-4F7C-AB1D-0BC08D221EC8}">
   <ds:schemaRefs>
     <ds:schemaRef ds:uri="http://schemas.openxmlformats.org/officeDocument/2006/bibliography"/>
   </ds:schemaRefs>

</xml_diff>